<commit_message>
change master graduation date
</commit_message>
<xml_diff>
--- a/word/resume.docx
+++ b/word/resume.docx
@@ -50,14 +50,14 @@
         <w:ind w:right="20"/>
         <w:jc w:val="center"/>
         <w:rPr>
-          <w:rFonts w:ascii="Liberation Serif" w:hAnsi="Liberation Serif" w:cs="Liberation Serif"/>
+          <w:rFonts w:ascii="IBM Plex Mono Text" w:hAnsi="IBM Plex Mono Text" w:cs="Liberation Serif"/>
           <w:sz w:val="22"/>
           <w:szCs w:val="22"/>
         </w:rPr>
       </w:pPr>
       <w:r>
         <w:rPr>
-          <w:rFonts w:ascii="Liberation Serif" w:hAnsi="Liberation Serif" w:cs="Liberation Serif" w:hint="eastAsia"/>
+          <w:rFonts w:ascii="IBM Plex Mono Text" w:hAnsi="IBM Plex Mono Text" w:cs="Liberation Serif" w:hint="eastAsia"/>
           <w:sz w:val="22"/>
           <w:szCs w:val="22"/>
           <w:lang w:eastAsia="zh-TW"/>
@@ -66,7 +66,7 @@
       </w:r>
       <w:r>
         <w:rPr>
-          <w:rFonts w:ascii="Liberation Serif" w:hAnsi="Liberation Serif" w:cs="Liberation Serif"/>
+          <w:rFonts w:ascii="IBM Plex Mono Text" w:hAnsi="IBM Plex Mono Text" w:cs="Liberation Serif"/>
           <w:sz w:val="22"/>
           <w:szCs w:val="22"/>
           <w:lang w:eastAsia="zh-TW"/>
@@ -75,59 +75,68 @@
       </w:r>
       <w:r>
         <w:rPr>
-          <w:rFonts w:ascii="Liberation Serif" w:hAnsi="Liberation Serif" w:cs="Liberation Serif"/>
+          <w:rFonts w:ascii="IBM Plex Mono Text" w:hAnsi="IBM Plex Mono Text" w:cs="Liberation Serif"/>
           <w:sz w:val="22"/>
           <w:szCs w:val="22"/>
-        </w:rPr>
-        <w:t xml:space="preserve">    (+1) 412-</w:t>
-      </w:r>
-      <w:r>
-        <w:rPr>
-          <w:rFonts w:ascii="Liberation Serif" w:hAnsi="Liberation Serif" w:cs="Liberation Serif"/>
+          <w:lang w:eastAsia="zh-TW"/>
+        </w:rPr>
+        <w:t xml:space="preserve">   </w:t>
+      </w:r>
+      <w:r>
+        <w:rPr>
+          <w:rFonts w:ascii="IBM Plex Mono Text" w:hAnsi="IBM Plex Mono Text" w:cs="Liberation Serif"/>
           <w:sz w:val="22"/>
           <w:szCs w:val="22"/>
         </w:rPr>
-        <w:t>726</w:t>
-      </w:r>
-      <w:r>
-        <w:rPr>
-          <w:rFonts w:ascii="Liberation Serif" w:hAnsi="Liberation Serif" w:cs="Liberation Serif"/>
+        <w:t>(+1)412-</w:t>
+      </w:r>
+      <w:r>
+        <w:rPr>
+          <w:rFonts w:ascii="IBM Plex Mono Text" w:hAnsi="IBM Plex Mono Text" w:cs="Liberation Serif"/>
           <w:sz w:val="22"/>
           <w:szCs w:val="22"/>
         </w:rPr>
-        <w:t>-</w:t>
-      </w:r>
-      <w:r>
-        <w:rPr>
-          <w:rFonts w:ascii="Liberation Serif" w:hAnsi="Liberation Serif" w:cs="Liberation Serif"/>
+        <w:t>726</w:t>
+      </w:r>
+      <w:r>
+        <w:rPr>
+          <w:rFonts w:ascii="IBM Plex Mono Text" w:hAnsi="IBM Plex Mono Text" w:cs="Liberation Serif"/>
           <w:sz w:val="22"/>
           <w:szCs w:val="22"/>
         </w:rPr>
-        <w:t>6664</w:t>
-      </w:r>
-      <w:r>
-        <w:rPr>
-          <w:rFonts w:ascii="Liberation Serif" w:hAnsi="Liberation Serif" w:cs="Liberation Serif"/>
+        <w:t>-</w:t>
+      </w:r>
+      <w:r>
+        <w:rPr>
+          <w:rFonts w:ascii="IBM Plex Mono Text" w:hAnsi="IBM Plex Mono Text" w:cs="Liberation Serif"/>
           <w:sz w:val="22"/>
           <w:szCs w:val="22"/>
         </w:rPr>
-        <w:t xml:space="preserve">    </w:t>
+        <w:t>6664</w:t>
+      </w:r>
+      <w:r>
+        <w:rPr>
+          <w:rFonts w:ascii="IBM Plex Mono Text" w:hAnsi="IBM Plex Mono Text" w:cs="Liberation Serif"/>
+          <w:sz w:val="22"/>
+          <w:szCs w:val="22"/>
+        </w:rPr>
+        <w:t xml:space="preserve">   </w:t>
       </w:r>
       <w:r>
         <w:rPr>
           <w:rStyle w:val="InternetLink"/>
-          <w:rFonts w:ascii="Liberation Serif" w:hAnsi="Liberation Serif" w:cs="Liberation Serif"/>
+          <w:rFonts w:ascii="IBM Plex Mono Text" w:hAnsi="IBM Plex Mono Text" w:cs="Liberation Serif"/>
           <w:color w:val="auto"/>
           <w:sz w:val="22"/>
           <w:szCs w:val="22"/>
           <w:u w:val="none"/>
         </w:rPr>
-        <w:t>www.linkedin.com/in/</w:t>
+        <w:t>linkedin.com/in/</w:t>
       </w:r>
       <w:r>
         <w:rPr>
           <w:rStyle w:val="InternetLink"/>
-          <w:rFonts w:ascii="Liberation Serif" w:hAnsi="Liberation Serif" w:cs="Liberation Serif"/>
+          <w:rFonts w:ascii="IBM Plex Mono Text" w:hAnsi="IBM Plex Mono Text" w:cs="Liberation Serif"/>
           <w:color w:val="auto"/>
           <w:sz w:val="22"/>
           <w:szCs w:val="22"/>
@@ -138,7 +147,7 @@
       <w:r>
         <w:rPr>
           <w:rStyle w:val="InternetLink"/>
-          <w:rFonts w:ascii="Liberation Serif" w:hAnsi="Liberation Serif" w:cs="Liberation Serif"/>
+          <w:rFonts w:ascii="IBM Plex Mono Text" w:hAnsi="IBM Plex Mono Text" w:cs="Liberation Serif"/>
           <w:color w:val="auto"/>
           <w:sz w:val="22"/>
           <w:szCs w:val="22"/>
@@ -148,11 +157,19 @@
       </w:r>
       <w:r>
         <w:rPr>
-          <w:rFonts w:ascii="Liberation Serif" w:hAnsi="Liberation Serif" w:cs="Liberation Serif"/>
+          <w:rFonts w:ascii="IBM Plex Mono Text" w:hAnsi="IBM Plex Mono Text" w:cs="Liberation Serif"/>
           <w:sz w:val="22"/>
           <w:szCs w:val="22"/>
         </w:rPr>
-        <w:t>https://github.com/cterdam</w:t>
+        <w:t>github.com/cterda</w:t>
+      </w:r>
+      <w:r>
+        <w:rPr>
+          <w:rFonts w:ascii="IBM Plex Mono Text" w:hAnsi="IBM Plex Mono Text" w:cs="Liberation Serif"/>
+          <w:sz w:val="22"/>
+          <w:szCs w:val="22"/>
+        </w:rPr>
+        <w:t>m</w:t>
       </w:r>
     </w:p>
     <w:p>
@@ -274,7 +291,7 @@
           <w:color w:val="auto"/>
           <w:lang w:val="en-US"/>
         </w:rPr>
-        <w:t>May</w:t>
+        <w:t>Aug</w:t>
       </w:r>
       <w:r>
         <w:rPr>

</xml_diff>

<commit_message>
add startup to resume
</commit_message>
<xml_diff>
--- a/word/resume.docx
+++ b/word/resume.docx
@@ -544,46 +544,7 @@
           <w:lang w:val="en-US"/>
         </w:rPr>
         <w:tab/>
-      </w:r>
-      <w:r>
-        <w:rPr>
-          <w:rFonts w:ascii="Liberation Serif" w:eastAsia="NSimSun" w:hAnsi="Liberation Serif" w:cs="Liberation Serif"/>
-          <w:color w:val="auto"/>
-          <w:sz w:val="20"/>
-          <w:szCs w:val="20"/>
-          <w:lang w:val="en-US"/>
-        </w:rPr>
-        <w:t>Feb</w:t>
-      </w:r>
-      <w:r>
-        <w:rPr>
-          <w:rFonts w:ascii="Liberation Serif" w:eastAsia="NSimSun" w:hAnsi="Liberation Serif" w:cs="Liberation Serif"/>
-          <w:color w:val="auto"/>
-          <w:sz w:val="20"/>
-          <w:szCs w:val="20"/>
-          <w:lang w:val="en-US"/>
-        </w:rPr>
-        <w:t xml:space="preserve"> 202</w:t>
-      </w:r>
-      <w:r>
-        <w:rPr>
-          <w:rFonts w:ascii="Liberation Serif" w:eastAsia="NSimSun" w:hAnsi="Liberation Serif" w:cs="Liberation Serif"/>
-          <w:color w:val="auto"/>
-          <w:sz w:val="20"/>
-          <w:szCs w:val="20"/>
-          <w:lang w:val="en-US"/>
-        </w:rPr>
-        <w:t>4</w:t>
-      </w:r>
-      <w:r>
-        <w:rPr>
-          <w:rFonts w:ascii="Liberation Serif" w:eastAsia="NSimSun" w:hAnsi="Liberation Serif" w:cs="Liberation Serif"/>
-          <w:color w:val="auto"/>
-          <w:sz w:val="20"/>
-          <w:szCs w:val="20"/>
-          <w:lang w:val="en-US"/>
-        </w:rPr>
-        <w:t xml:space="preserve"> </w:t>
+        <w:t xml:space="preserve">Feb 2024 </w:t>
       </w:r>
       <w:r>
         <w:rPr>
@@ -603,17 +564,7 @@
           <w:szCs w:val="20"/>
           <w:lang w:val="en-US"/>
         </w:rPr>
-        <w:t xml:space="preserve"> </w:t>
-      </w:r>
-      <w:r>
-        <w:rPr>
-          <w:rFonts w:ascii="Liberation Serif" w:hAnsi="Liberation Serif" w:cs="Liberation Serif"/>
-          <w:color w:val="auto"/>
-          <w:sz w:val="20"/>
-          <w:szCs w:val="20"/>
-          <w:lang w:val="en-US"/>
-        </w:rPr>
-        <w:t>Ongoing</w:t>
+        <w:t xml:space="preserve"> Ongoing</w:t>
       </w:r>
     </w:p>
     <w:p>
@@ -1298,7 +1249,51 @@
           <w:szCs w:val="20"/>
           <w:lang w:val="en-US"/>
         </w:rPr>
-        <w:t>Research Assistant</w:t>
+        <w:t xml:space="preserve">Tech </w:t>
+      </w:r>
+      <w:proofErr w:type="gramStart"/>
+      <w:r>
+        <w:rPr>
+          <w:rFonts w:ascii="Liberation Serif" w:eastAsia="NSimSun" w:hAnsi="Liberation Serif" w:cs="Liberation Serif"/>
+          <w:color w:val="auto"/>
+          <w:sz w:val="20"/>
+          <w:szCs w:val="20"/>
+          <w:lang w:val="en-US"/>
+        </w:rPr>
+        <w:t>Lead</w:t>
+      </w:r>
+      <w:proofErr w:type="gramEnd"/>
+      <w:r>
+        <w:rPr>
+          <w:rFonts w:ascii="Liberation Serif" w:eastAsia="NSimSun" w:hAnsi="Liberation Serif" w:cs="Liberation Serif"/>
+          <w:color w:val="auto"/>
+          <w:sz w:val="20"/>
+          <w:szCs w:val="20"/>
+          <w:lang w:val="en-US"/>
+        </w:rPr>
+        <w:t xml:space="preserve"> – Amazon Alexa </w:t>
+      </w:r>
+      <w:proofErr w:type="spellStart"/>
+      <w:r>
+        <w:rPr>
+          <w:rFonts w:ascii="Liberation Serif" w:eastAsia="NSimSun" w:hAnsi="Liberation Serif" w:cs="Liberation Serif"/>
+          <w:color w:val="auto"/>
+          <w:sz w:val="20"/>
+          <w:szCs w:val="20"/>
+          <w:lang w:val="en-US"/>
+        </w:rPr>
+        <w:t>SocialBot</w:t>
+      </w:r>
+      <w:proofErr w:type="spellEnd"/>
+      <w:r>
+        <w:rPr>
+          <w:rFonts w:ascii="Liberation Serif" w:eastAsia="NSimSun" w:hAnsi="Liberation Serif" w:cs="Liberation Serif"/>
+          <w:color w:val="auto"/>
+          <w:sz w:val="20"/>
+          <w:szCs w:val="20"/>
+          <w:lang w:val="en-US"/>
+        </w:rPr>
+        <w:t xml:space="preserve"> Challenge</w:t>
       </w:r>
       <w:r>
         <w:rPr>
@@ -6644,10 +6639,6 @@
 </file>
 
 <file path=customXml/item1.xml><?xml version="1.0" encoding="utf-8"?>
-<b:Sources xmlns:b="http://schemas.openxmlformats.org/officeDocument/2006/bibliography" xmlns="http://schemas.openxmlformats.org/officeDocument/2006/bibliography" SelectedStyle="/APASixthEditionOfficeOnline.xsl" StyleName="APA" Version="6"/>
-</file>
-
-<file path=customXml/item2.xml><?xml version="1.0" encoding="utf-8"?>
 <s:customData xmlns="http://www.wps.cn/officeDocument/2013/wpsCustomData" xmlns:s="http://www.wps.cn/officeDocument/2013/wpsCustomData">
   <customSectProps>
     <customSectPr/>
@@ -6655,18 +6646,22 @@
 </s:customData>
 </file>
 
+<file path=customXml/item2.xml><?xml version="1.0" encoding="utf-8"?>
+<b:Sources xmlns:b="http://schemas.openxmlformats.org/officeDocument/2006/bibliography" xmlns="http://schemas.openxmlformats.org/officeDocument/2006/bibliography" SelectedStyle="/APASixthEditionOfficeOnline.xsl" StyleName="APA" Version="6"/>
+</file>
+
 <file path=customXml/itemProps1.xml><?xml version="1.0" encoding="utf-8"?>
+<ds:datastoreItem xmlns:ds="http://schemas.openxmlformats.org/officeDocument/2006/customXml" ds:itemID="{B1977F7D-205B-4081-913C-38D41E755F92}">
+  <ds:schemaRefs>
+    <ds:schemaRef ds:uri="http://www.wps.cn/officeDocument/2013/wpsCustomData"/>
+  </ds:schemaRefs>
+</ds:datastoreItem>
+</file>
+
+<file path=customXml/itemProps2.xml><?xml version="1.0" encoding="utf-8"?>
 <ds:datastoreItem xmlns:ds="http://schemas.openxmlformats.org/officeDocument/2006/customXml" ds:itemID="{550BE00A-5196-1E49-A048-0D3A11EA8CD5}">
   <ds:schemaRefs>
     <ds:schemaRef ds:uri="http://schemas.openxmlformats.org/officeDocument/2006/bibliography"/>
   </ds:schemaRefs>
 </ds:datastoreItem>
-</file>
-
-<file path=customXml/itemProps2.xml><?xml version="1.0" encoding="utf-8"?>
-<ds:datastoreItem xmlns:ds="http://schemas.openxmlformats.org/officeDocument/2006/customXml" ds:itemID="{B1977F7D-205B-4081-913C-38D41E755F92}">
-  <ds:schemaRefs>
-    <ds:schemaRef ds:uri="http://www.wps.cn/officeDocument/2013/wpsCustomData"/>
-  </ds:schemaRefs>
-</ds:datastoreItem>
 </file>
</xml_diff>

<commit_message>
Add address on resume
</commit_message>
<xml_diff>
--- a/word/resume.docx
+++ b/word/resume.docx
@@ -32,6 +32,7 @@
           <w:text/>
         </w:sdtPr>
         <w:sdtContent>
+          <w:proofErr w:type="spellStart"/>
           <w:r>
             <w:rPr>
               <w:rFonts w:ascii="Liberation Serif" w:eastAsia="Liberation Serif" w:hAnsi="Liberation Serif" w:cs="Liberation Serif"/>
@@ -40,7 +41,18 @@
               <w:sz w:val="48"/>
               <w:szCs w:val="48"/>
             </w:rPr>
-            <w:t>Liangze (Josh) Li</w:t>
+            <w:t>Liangze</w:t>
+          </w:r>
+          <w:proofErr w:type="spellEnd"/>
+          <w:r>
+            <w:rPr>
+              <w:rFonts w:ascii="Liberation Serif" w:eastAsia="Liberation Serif" w:hAnsi="Liberation Serif" w:cs="Liberation Serif"/>
+              <w:b/>
+              <w:bCs/>
+              <w:sz w:val="48"/>
+              <w:szCs w:val="48"/>
+            </w:rPr>
+            <w:t xml:space="preserve"> (Josh) Li</w:t>
           </w:r>
         </w:sdtContent>
       </w:sdt>
@@ -73,6 +85,7 @@
         </w:rPr>
         <w:t>llz.info</w:t>
       </w:r>
+      <w:proofErr w:type="gramStart"/>
       <w:r>
         <w:rPr>
           <w:rFonts w:ascii="IBM Plex Mono Text" w:hAnsi="IBM Plex Mono Text" w:cs="Liberation Serif"/>
@@ -88,15 +101,16 @@
           <w:sz w:val="22"/>
           <w:szCs w:val="22"/>
         </w:rPr>
-        <w:t>(+1)412-</w:t>
-      </w:r>
+        <w:t>(</w:t>
+      </w:r>
+      <w:proofErr w:type="gramEnd"/>
       <w:r>
         <w:rPr>
           <w:rFonts w:ascii="IBM Plex Mono Text" w:hAnsi="IBM Plex Mono Text" w:cs="Liberation Serif"/>
           <w:sz w:val="22"/>
           <w:szCs w:val="22"/>
         </w:rPr>
-        <w:t>726</w:t>
+        <w:t>+1)412-</w:t>
       </w:r>
       <w:r>
         <w:rPr>
@@ -104,7 +118,7 @@
           <w:sz w:val="22"/>
           <w:szCs w:val="22"/>
         </w:rPr>
-        <w:t>-</w:t>
+        <w:t>726</w:t>
       </w:r>
       <w:r>
         <w:rPr>
@@ -112,7 +126,7 @@
           <w:sz w:val="22"/>
           <w:szCs w:val="22"/>
         </w:rPr>
-        <w:t>6664</w:t>
+        <w:t>-</w:t>
       </w:r>
       <w:r>
         <w:rPr>
@@ -120,8 +134,35 @@
           <w:sz w:val="22"/>
           <w:szCs w:val="22"/>
         </w:rPr>
+        <w:t>6664</w:t>
+      </w:r>
+      <w:r>
+        <w:rPr>
+          <w:rFonts w:ascii="IBM Plex Mono Text" w:hAnsi="IBM Plex Mono Text" w:cs="Liberation Serif"/>
+          <w:sz w:val="22"/>
+          <w:szCs w:val="22"/>
+        </w:rPr>
         <w:t xml:space="preserve">   </w:t>
       </w:r>
+      <w:r>
+        <w:rPr>
+          <w:rFonts w:ascii="IBM Plex Mono Text" w:hAnsi="IBM Plex Mono Text" w:cs="Liberation Serif"/>
+          <w:sz w:val="22"/>
+          <w:szCs w:val="22"/>
+        </w:rPr>
+        <w:t>San Francisco, CA 94134</w:t>
+      </w:r>
+    </w:p>
+    <w:p>
+      <w:pPr>
+        <w:ind w:right="20"/>
+        <w:jc w:val="center"/>
+        <w:rPr>
+          <w:rFonts w:ascii="IBM Plex Mono Text" w:hAnsi="IBM Plex Mono Text" w:cs="Liberation Serif"/>
+          <w:sz w:val="22"/>
+          <w:szCs w:val="22"/>
+        </w:rPr>
+      </w:pPr>
       <w:r>
         <w:rPr>
           <w:rStyle w:val="InternetLink"/>
@@ -133,6 +174,7 @@
         </w:rPr>
         <w:t>linkedin.com/in/</w:t>
       </w:r>
+      <w:proofErr w:type="spellStart"/>
       <w:r>
         <w:rPr>
           <w:rStyle w:val="InternetLink"/>
@@ -144,6 +186,7 @@
         </w:rPr>
         <w:t>cterdam</w:t>
       </w:r>
+      <w:proofErr w:type="spellEnd"/>
       <w:r>
         <w:rPr>
           <w:rStyle w:val="InternetLink"/>
@@ -161,16 +204,26 @@
           <w:sz w:val="22"/>
           <w:szCs w:val="22"/>
         </w:rPr>
-        <w:t>github.com/cterda</w:t>
-      </w:r>
+        <w:t>github.com/</w:t>
+      </w:r>
+      <w:proofErr w:type="spellStart"/>
       <w:r>
         <w:rPr>
           <w:rFonts w:ascii="IBM Plex Mono Text" w:hAnsi="IBM Plex Mono Text" w:cs="Liberation Serif"/>
           <w:sz w:val="22"/>
           <w:szCs w:val="22"/>
         </w:rPr>
+        <w:t>cterda</w:t>
+      </w:r>
+      <w:r>
+        <w:rPr>
+          <w:rFonts w:ascii="IBM Plex Mono Text" w:hAnsi="IBM Plex Mono Text" w:cs="Liberation Serif"/>
+          <w:sz w:val="22"/>
+          <w:szCs w:val="22"/>
+        </w:rPr>
         <w:t>m</w:t>
       </w:r>
+      <w:proofErr w:type="spellEnd"/>
     </w:p>
     <w:p>
       <w:pPr>
@@ -301,6 +354,14 @@
         </w:rPr>
         <w:t xml:space="preserve"> 2024</w:t>
       </w:r>
+      <w:r>
+        <w:rPr>
+          <w:rFonts w:ascii="Liberation Serif" w:hAnsi="Liberation Serif" w:cs="Liberation Serif" w:hint="eastAsia"/>
+          <w:color w:val="auto"/>
+          <w:lang w:val="en-US" w:eastAsia="zh-TW"/>
+        </w:rPr>
+        <w:t xml:space="preserve"> </w:t>
+      </w:r>
     </w:p>
     <w:p>
       <w:pPr>
@@ -448,6 +509,7 @@
           <w:lang w:val="en-US"/>
         </w:rPr>
       </w:pPr>
+      <w:proofErr w:type="spellStart"/>
       <w:r>
         <w:rPr>
           <w:rFonts w:ascii="Liberation Serif" w:hAnsi="Liberation Serif" w:cs="Liberation Serif"/>
@@ -458,6 +520,7 @@
         </w:rPr>
         <w:t>Alphice</w:t>
       </w:r>
+      <w:proofErr w:type="spellEnd"/>
       <w:r>
         <w:rPr>
           <w:rFonts w:ascii="Liberation Serif" w:eastAsia="NSimSun" w:hAnsi="Liberation Serif" w:cs="Liberation Serif"/>
@@ -1055,7 +1118,43 @@
           <w:color w:val="auto"/>
           <w:lang w:val="en-US"/>
         </w:rPr>
-        <w:t xml:space="preserve">Reproduced milestone papers including ConvNeXt, ResNet, </w:t>
+        <w:t xml:space="preserve">Reproduced milestone papers including </w:t>
+      </w:r>
+      <w:proofErr w:type="spellStart"/>
+      <w:r>
+        <w:rPr>
+          <w:rFonts w:ascii="Liberation Serif" w:eastAsia="NSimSun" w:hAnsi="Liberation Serif" w:cs="Liberation Serif"/>
+          <w:color w:val="auto"/>
+          <w:lang w:val="en-US"/>
+        </w:rPr>
+        <w:t>ConvNeXt</w:t>
+      </w:r>
+      <w:proofErr w:type="spellEnd"/>
+      <w:r>
+        <w:rPr>
+          <w:rFonts w:ascii="Liberation Serif" w:eastAsia="NSimSun" w:hAnsi="Liberation Serif" w:cs="Liberation Serif"/>
+          <w:color w:val="auto"/>
+          <w:lang w:val="en-US"/>
+        </w:rPr>
+        <w:t xml:space="preserve">, </w:t>
+      </w:r>
+      <w:proofErr w:type="spellStart"/>
+      <w:r>
+        <w:rPr>
+          <w:rFonts w:ascii="Liberation Serif" w:eastAsia="NSimSun" w:hAnsi="Liberation Serif" w:cs="Liberation Serif"/>
+          <w:color w:val="auto"/>
+          <w:lang w:val="en-US"/>
+        </w:rPr>
+        <w:t>ResNet</w:t>
+      </w:r>
+      <w:proofErr w:type="spellEnd"/>
+      <w:r>
+        <w:rPr>
+          <w:rFonts w:ascii="Liberation Serif" w:eastAsia="NSimSun" w:hAnsi="Liberation Serif" w:cs="Liberation Serif"/>
+          <w:color w:val="auto"/>
+          <w:lang w:val="en-US"/>
+        </w:rPr>
+        <w:t xml:space="preserve">, </w:t>
       </w:r>
       <w:r>
         <w:rPr>
@@ -1145,7 +1244,51 @@
           <w:szCs w:val="20"/>
           <w:lang w:val="en-US"/>
         </w:rPr>
-        <w:t>Tech Lead – Amazon Alexa SocialBot Challenge</w:t>
+        <w:t xml:space="preserve">Tech </w:t>
+      </w:r>
+      <w:proofErr w:type="gramStart"/>
+      <w:r>
+        <w:rPr>
+          <w:rFonts w:ascii="Liberation Serif" w:eastAsia="NSimSun" w:hAnsi="Liberation Serif" w:cs="Liberation Serif"/>
+          <w:color w:val="auto"/>
+          <w:sz w:val="20"/>
+          <w:szCs w:val="20"/>
+          <w:lang w:val="en-US"/>
+        </w:rPr>
+        <w:t>Lead</w:t>
+      </w:r>
+      <w:proofErr w:type="gramEnd"/>
+      <w:r>
+        <w:rPr>
+          <w:rFonts w:ascii="Liberation Serif" w:eastAsia="NSimSun" w:hAnsi="Liberation Serif" w:cs="Liberation Serif"/>
+          <w:color w:val="auto"/>
+          <w:sz w:val="20"/>
+          <w:szCs w:val="20"/>
+          <w:lang w:val="en-US"/>
+        </w:rPr>
+        <w:t xml:space="preserve"> – Amazon Alexa </w:t>
+      </w:r>
+      <w:proofErr w:type="spellStart"/>
+      <w:r>
+        <w:rPr>
+          <w:rFonts w:ascii="Liberation Serif" w:eastAsia="NSimSun" w:hAnsi="Liberation Serif" w:cs="Liberation Serif"/>
+          <w:color w:val="auto"/>
+          <w:sz w:val="20"/>
+          <w:szCs w:val="20"/>
+          <w:lang w:val="en-US"/>
+        </w:rPr>
+        <w:t>SocialBot</w:t>
+      </w:r>
+      <w:proofErr w:type="spellEnd"/>
+      <w:r>
+        <w:rPr>
+          <w:rFonts w:ascii="Liberation Serif" w:eastAsia="NSimSun" w:hAnsi="Liberation Serif" w:cs="Liberation Serif"/>
+          <w:color w:val="auto"/>
+          <w:sz w:val="20"/>
+          <w:szCs w:val="20"/>
+          <w:lang w:val="en-US"/>
+        </w:rPr>
+        <w:t xml:space="preserve"> Challenge</w:t>
       </w:r>
       <w:r>
         <w:rPr>
@@ -2194,7 +2337,25 @@
           <w:color w:val="auto"/>
           <w:lang w:val="en-US"/>
         </w:rPr>
-        <w:t xml:space="preserve">and PyTorch </w:t>
+        <w:t xml:space="preserve">and </w:t>
+      </w:r>
+      <w:proofErr w:type="spellStart"/>
+      <w:r>
+        <w:rPr>
+          <w:rFonts w:ascii="Liberation Serif" w:eastAsia="NSimSun" w:hAnsi="Liberation Serif" w:cs="Liberation Serif"/>
+          <w:color w:val="auto"/>
+          <w:lang w:val="en-US"/>
+        </w:rPr>
+        <w:t>PyTorch</w:t>
+      </w:r>
+      <w:proofErr w:type="spellEnd"/>
+      <w:r>
+        <w:rPr>
+          <w:rFonts w:ascii="Liberation Serif" w:eastAsia="NSimSun" w:hAnsi="Liberation Serif" w:cs="Liberation Serif"/>
+          <w:color w:val="auto"/>
+          <w:lang w:val="en-US"/>
+        </w:rPr>
+        <w:t xml:space="preserve"> </w:t>
       </w:r>
       <w:r>
         <w:rPr>
@@ -2452,6 +2613,7 @@
           <w:lang w:val="en-US"/>
         </w:rPr>
       </w:pPr>
+      <w:proofErr w:type="spellStart"/>
       <w:r>
         <w:rPr>
           <w:rFonts w:ascii="Liberation Serif" w:hAnsi="Liberation Serif" w:cs="Liberation Serif"/>
@@ -2460,16 +2622,9 @@
           <w:shd w:val="clear" w:color="auto" w:fill="FFFFFF"/>
           <w:lang w:val="en-US"/>
         </w:rPr>
-        <w:t xml:space="preserve">Yutian Chen, Hao Kang, Vivian Zhai, </w:t>
-      </w:r>
-      <w:r>
-        <w:rPr>
-          <w:rFonts w:ascii="Liberation Serif" w:hAnsi="Liberation Serif" w:cs="Liberation Serif"/>
-          <w:shd w:val="clear" w:color="auto" w:fill="FFFFFF"/>
-          <w:lang w:val="en-US"/>
-        </w:rPr>
-        <w:t>Liangze Li</w:t>
-      </w:r>
+        <w:t>Yutian</w:t>
+      </w:r>
+      <w:proofErr w:type="spellEnd"/>
       <w:r>
         <w:rPr>
           <w:rFonts w:ascii="Liberation Serif" w:hAnsi="Liberation Serif" w:cs="Liberation Serif"/>
@@ -2478,7 +2633,57 @@
           <w:shd w:val="clear" w:color="auto" w:fill="FFFFFF"/>
           <w:lang w:val="en-US"/>
         </w:rPr>
-        <w:t>, Rita Singh, Bhiksha Raj</w:t>
+        <w:t xml:space="preserve"> Chen, Hao Kang, Vivian Zhai, </w:t>
+      </w:r>
+      <w:proofErr w:type="spellStart"/>
+      <w:r>
+        <w:rPr>
+          <w:rFonts w:ascii="Liberation Serif" w:hAnsi="Liberation Serif" w:cs="Liberation Serif"/>
+          <w:shd w:val="clear" w:color="auto" w:fill="FFFFFF"/>
+          <w:lang w:val="en-US"/>
+        </w:rPr>
+        <w:t>Liangze</w:t>
+      </w:r>
+      <w:proofErr w:type="spellEnd"/>
+      <w:r>
+        <w:rPr>
+          <w:rFonts w:ascii="Liberation Serif" w:hAnsi="Liberation Serif" w:cs="Liberation Serif"/>
+          <w:shd w:val="clear" w:color="auto" w:fill="FFFFFF"/>
+          <w:lang w:val="en-US"/>
+        </w:rPr>
+        <w:t xml:space="preserve"> Li</w:t>
+      </w:r>
+      <w:r>
+        <w:rPr>
+          <w:rFonts w:ascii="Liberation Serif" w:hAnsi="Liberation Serif" w:cs="Liberation Serif"/>
+          <w:b w:val="0"/>
+          <w:bCs w:val="0"/>
+          <w:shd w:val="clear" w:color="auto" w:fill="FFFFFF"/>
+          <w:lang w:val="en-US"/>
+        </w:rPr>
+        <w:t xml:space="preserve">, Rita Singh, </w:t>
+      </w:r>
+      <w:proofErr w:type="spellStart"/>
+      <w:r>
+        <w:rPr>
+          <w:rFonts w:ascii="Liberation Serif" w:hAnsi="Liberation Serif" w:cs="Liberation Serif"/>
+          <w:b w:val="0"/>
+          <w:bCs w:val="0"/>
+          <w:shd w:val="clear" w:color="auto" w:fill="FFFFFF"/>
+          <w:lang w:val="en-US"/>
+        </w:rPr>
+        <w:t>Bhiksha</w:t>
+      </w:r>
+      <w:proofErr w:type="spellEnd"/>
+      <w:r>
+        <w:rPr>
+          <w:rFonts w:ascii="Liberation Serif" w:hAnsi="Liberation Serif" w:cs="Liberation Serif"/>
+          <w:b w:val="0"/>
+          <w:bCs w:val="0"/>
+          <w:shd w:val="clear" w:color="auto" w:fill="FFFFFF"/>
+          <w:lang w:val="en-US"/>
+        </w:rPr>
+        <w:t xml:space="preserve"> Raj</w:t>
       </w:r>
       <w:r>
         <w:rPr>
@@ -6291,10 +6496,6 @@
 </file>
 
 <file path=customXml/item1.xml><?xml version="1.0" encoding="utf-8"?>
-<b:Sources xmlns:b="http://schemas.openxmlformats.org/officeDocument/2006/bibliography" xmlns="http://schemas.openxmlformats.org/officeDocument/2006/bibliography" SelectedStyle="/APASixthEditionOfficeOnline.xsl" StyleName="APA" Version="6"/>
-</file>
-
-<file path=customXml/item2.xml><?xml version="1.0" encoding="utf-8"?>
 <s:customData xmlns="http://www.wps.cn/officeDocument/2013/wpsCustomData" xmlns:s="http://www.wps.cn/officeDocument/2013/wpsCustomData">
   <customSectProps>
     <customSectPr/>
@@ -6302,18 +6503,22 @@
 </s:customData>
 </file>
 
+<file path=customXml/item2.xml><?xml version="1.0" encoding="utf-8"?>
+<b:Sources xmlns:b="http://schemas.openxmlformats.org/officeDocument/2006/bibliography" xmlns="http://schemas.openxmlformats.org/officeDocument/2006/bibliography" SelectedStyle="/APASixthEditionOfficeOnline.xsl" StyleName="APA" Version="6"/>
+</file>
+
 <file path=customXml/itemProps1.xml><?xml version="1.0" encoding="utf-8"?>
+<ds:datastoreItem xmlns:ds="http://schemas.openxmlformats.org/officeDocument/2006/customXml" ds:itemID="{B1977F7D-205B-4081-913C-38D41E755F92}">
+  <ds:schemaRefs>
+    <ds:schemaRef ds:uri="http://www.wps.cn/officeDocument/2013/wpsCustomData"/>
+  </ds:schemaRefs>
+</ds:datastoreItem>
+</file>
+
+<file path=customXml/itemProps2.xml><?xml version="1.0" encoding="utf-8"?>
 <ds:datastoreItem xmlns:ds="http://schemas.openxmlformats.org/officeDocument/2006/customXml" ds:itemID="{550BE00A-5196-1E49-A048-0D3A11EA8CD5}">
   <ds:schemaRefs>
     <ds:schemaRef ds:uri="http://schemas.openxmlformats.org/officeDocument/2006/bibliography"/>
   </ds:schemaRefs>
 </ds:datastoreItem>
-</file>
-
-<file path=customXml/itemProps2.xml><?xml version="1.0" encoding="utf-8"?>
-<ds:datastoreItem xmlns:ds="http://schemas.openxmlformats.org/officeDocument/2006/customXml" ds:itemID="{B1977F7D-205B-4081-913C-38D41E755F92}">
-  <ds:schemaRefs>
-    <ds:schemaRef ds:uri="http://www.wps.cn/officeDocument/2013/wpsCustomData"/>
-  </ds:schemaRefs>
-</ds:datastoreItem>
 </file>
</xml_diff>